<commit_message>
few edits before submit. Added Docs.
</commit_message>
<xml_diff>
--- a/2018/IWD/Assignment 2/Documentation/Check point 2 Project 2.docx
+++ b/2018/IWD/Assignment 2/Documentation/Check point 2 Project 2.docx
@@ -271,7 +271,25 @@
           <w:sz w:val="32"/>
           <w:szCs w:val="32"/>
         </w:rPr>
-        <w:t>May 29</w:t>
+        <w:t>May</w:t>
+      </w:r>
+      <w:r>
+        <w:rPr>
+          <w:b/>
+          <w:bCs/>
+          <w:sz w:val="32"/>
+          <w:szCs w:val="32"/>
+        </w:rPr>
+        <w:t xml:space="preserve"> </w:t>
+      </w:r>
+      <w:r>
+        <w:rPr>
+          <w:b/>
+          <w:bCs/>
+          <w:sz w:val="32"/>
+          <w:szCs w:val="32"/>
+        </w:rPr>
+        <w:t>28th</w:t>
       </w:r>
       <w:r>
         <w:rPr>
@@ -573,24 +591,49 @@
           <w:szCs w:val="32"/>
         </w:rPr>
       </w:pPr>
+    </w:p>
+    <w:p>
+      <w:r>
+        <w:rPr>
+          <w:sz w:val="32"/>
+          <w:szCs w:val="32"/>
+        </w:rPr>
+        <w:t>Date_____</w:t>
+      </w:r>
+      <w:r>
+        <w:rPr>
+          <w:sz w:val="32"/>
+          <w:szCs w:val="32"/>
+          <w:u w:val="single"/>
+        </w:rPr>
+        <w:t>28</w:t>
+      </w:r>
+      <w:r>
+        <w:rPr>
+          <w:sz w:val="32"/>
+          <w:szCs w:val="32"/>
+          <w:u w:val="single"/>
+          <w:vertAlign w:val="superscript"/>
+        </w:rPr>
+        <w:t>th</w:t>
+      </w:r>
+      <w:r>
+        <w:rPr>
+          <w:sz w:val="32"/>
+          <w:szCs w:val="32"/>
+          <w:u w:val="single"/>
+        </w:rPr>
+        <w:t xml:space="preserve"> </w:t>
+      </w:r>
       <w:bookmarkStart w:id="0" w:name="_GoBack"/>
       <w:bookmarkEnd w:id="0"/>
-    </w:p>
-    <w:p>
-      <w:r>
-        <w:rPr>
-          <w:sz w:val="32"/>
-          <w:szCs w:val="32"/>
-        </w:rPr>
-        <w:t>Date_____</w:t>
-      </w:r>
       <w:r>
         <w:rPr>
           <w:sz w:val="32"/>
           <w:szCs w:val="32"/>
           <w:u w:val="single"/>
         </w:rPr>
-        <w:t>2</w:t>
+        <w:t>May</w:t>
       </w:r>
       <w:r>
         <w:rPr>
@@ -598,24 +641,7 @@
           <w:szCs w:val="32"/>
           <w:u w:val="single"/>
         </w:rPr>
-        <w:t>8</w:t>
-      </w:r>
-      <w:r>
-        <w:rPr>
-          <w:sz w:val="32"/>
-          <w:szCs w:val="32"/>
-          <w:u w:val="single"/>
-          <w:vertAlign w:val="superscript"/>
-        </w:rPr>
-        <w:t>th</w:t>
-      </w:r>
-      <w:r>
-        <w:rPr>
-          <w:sz w:val="32"/>
-          <w:szCs w:val="32"/>
-          <w:u w:val="single"/>
-        </w:rPr>
-        <w:t xml:space="preserve"> May 2018</w:t>
+        <w:t xml:space="preserve"> 2018</w:t>
       </w:r>
       <w:r>
         <w:rPr>

</xml_diff>